<commit_message>
Added eway and awb fields, fixed bugs
</commit_message>
<xml_diff>
--- a/API_engine/template/invoice_template.docx
+++ b/API_engine/template/invoice_template.docx
@@ -2226,27 +2226,7 @@
                 <w:szCs w:val="20"/>
                 <w:lang w:val="en-IN"/>
               </w:rPr>
-              <w:t xml:space="preserve">and the amount indicated represents the price </w:t>
-            </w:r>
-            <w:proofErr w:type="gramStart"/>
-            <w:r>
-              <w:rPr>
-                <w:rFonts w:ascii="Times New Roman" w:hAnsi="Times New Roman" w:cs="Times New Roman"/>
-                <w:sz w:val="20"/>
-                <w:szCs w:val="20"/>
-                <w:lang w:val="en-IN"/>
-              </w:rPr>
-              <w:t>actually charged</w:t>
-            </w:r>
-            <w:proofErr w:type="gramEnd"/>
-            <w:r>
-              <w:rPr>
-                <w:rFonts w:ascii="Times New Roman" w:hAnsi="Times New Roman" w:cs="Times New Roman"/>
-                <w:sz w:val="20"/>
-                <w:szCs w:val="20"/>
-                <w:lang w:val="en-IN"/>
-              </w:rPr>
-              <w:t>.</w:t>
+              <w:t>and the amount indicated represents the price actually charged.</w:t>
             </w:r>
           </w:p>
         </w:tc>
@@ -2626,8 +2606,12 @@
       </w:pPr>
     </w:p>
     <w:sectPr>
-      <w:headerReference w:type="default" r:id="rId7"/>
-      <w:footerReference w:type="default" r:id="rId8"/>
+      <w:headerReference w:type="even" r:id="rId7"/>
+      <w:headerReference w:type="default" r:id="rId8"/>
+      <w:footerReference w:type="even" r:id="rId9"/>
+      <w:footerReference w:type="default" r:id="rId10"/>
+      <w:headerReference w:type="first" r:id="rId11"/>
+      <w:footerReference w:type="first" r:id="rId12"/>
       <w:pgSz w:w="12240" w:h="15840"/>
       <w:pgMar w:top="0" w:right="270" w:bottom="0" w:left="180" w:header="0" w:footer="0" w:gutter="0"/>
       <w:pgNumType w:start="1"/>
@@ -2663,6 +2647,16 @@
 </file>
 
 <file path=word/footer1.xml><?xml version="1.0" encoding="utf-8"?>
+<w:ftr xmlns:wpc="http://schemas.microsoft.com/office/word/2010/wordprocessingCanvas" xmlns:cx="http://schemas.microsoft.com/office/drawing/2014/chartex" xmlns:cx1="http://schemas.microsoft.com/office/drawing/2015/9/8/chartex" xmlns:cx2="http://schemas.microsoft.com/office/drawing/2015/10/21/chartex" xmlns:cx3="http://schemas.microsoft.com/office/drawing/2016/5/9/chartex" xmlns:cx4="http://schemas.microsoft.com/office/drawing/2016/5/10/chartex" xmlns:cx5="http://schemas.microsoft.com/office/drawing/2016/5/11/chartex" xmlns:cx6="http://schemas.microsoft.com/office/drawing/2016/5/12/chartex" xmlns:cx7="http://schemas.microsoft.com/office/drawing/2016/5/13/chartex" xmlns:cx8="http://schemas.microsoft.com/office/drawing/2016/5/14/chartex" xmlns:mc="http://schemas.openxmlformats.org/markup-compatibility/2006" xmlns:aink="http://schemas.microsoft.com/office/drawing/2016/ink" xmlns:am3d="http://schemas.microsoft.com/office/drawing/2017/model3d" xmlns:o="urn:schemas-microsoft-com:office:office" xmlns:r="http://schemas.openxmlformats.org/officeDocument/2006/relationships" xmlns:m="http://schemas.openxmlformats.org/officeDocument/2006/math" xmlns:v="urn:schemas-microsoft-com:vml" xmlns:wp14="http://schemas.microsoft.com/office/word/2010/wordprocessingDrawing" xmlns:wp="http://schemas.openxmlformats.org/drawingml/2006/wordprocessingDrawing" xmlns:w10="urn:schemas-microsoft-com:office:word" xmlns:w="http://schemas.openxmlformats.org/wordprocessingml/2006/main" xmlns:w14="http://schemas.microsoft.com/office/word/2010/wordml" xmlns:w15="http://schemas.microsoft.com/office/word/2012/wordml" xmlns:w16cex="http://schemas.microsoft.com/office/word/2018/wordml/cex" xmlns:w16cid="http://schemas.microsoft.com/office/word/2016/wordml/cid" xmlns:w16="http://schemas.microsoft.com/office/word/2018/wordml" xmlns:w16se="http://schemas.microsoft.com/office/word/2015/wordml/symex" xmlns:wpg="http://schemas.microsoft.com/office/word/2010/wordprocessingGroup" xmlns:wpi="http://schemas.microsoft.com/office/word/2010/wordprocessingInk" xmlns:wne="http://schemas.microsoft.com/office/word/2006/wordml" xmlns:wps="http://schemas.microsoft.com/office/word/2010/wordprocessingShape" mc:Ignorable="w14 w15 w16se w16cid w16 w16cex wp14">
+  <w:p>
+    <w:pPr>
+      <w:pStyle w:val="Footer"/>
+    </w:pPr>
+  </w:p>
+</w:ftr>
+</file>
+
+<file path=word/footer2.xml><?xml version="1.0" encoding="utf-8"?>
 <w:ftr xmlns:wpc="http://schemas.microsoft.com/office/word/2010/wordprocessingCanvas" xmlns:cx="http://schemas.microsoft.com/office/drawing/2014/chartex" xmlns:cx1="http://schemas.microsoft.com/office/drawing/2015/9/8/chartex" xmlns:cx2="http://schemas.microsoft.com/office/drawing/2015/10/21/chartex" xmlns:cx3="http://schemas.microsoft.com/office/drawing/2016/5/9/chartex" xmlns:cx4="http://schemas.microsoft.com/office/drawing/2016/5/10/chartex" xmlns:cx5="http://schemas.microsoft.com/office/drawing/2016/5/11/chartex" xmlns:cx6="http://schemas.microsoft.com/office/drawing/2016/5/12/chartex" xmlns:cx7="http://schemas.microsoft.com/office/drawing/2016/5/13/chartex" xmlns:cx8="http://schemas.microsoft.com/office/drawing/2016/5/14/chartex" xmlns:mc="http://schemas.openxmlformats.org/markup-compatibility/2006" xmlns:aink="http://schemas.microsoft.com/office/drawing/2016/ink" xmlns:am3d="http://schemas.microsoft.com/office/drawing/2017/model3d" xmlns:o="urn:schemas-microsoft-com:office:office" xmlns:r="http://schemas.openxmlformats.org/officeDocument/2006/relationships" xmlns:m="http://schemas.openxmlformats.org/officeDocument/2006/math" xmlns:v="urn:schemas-microsoft-com:vml" xmlns:wp14="http://schemas.microsoft.com/office/word/2010/wordprocessingDrawing" xmlns:wp="http://schemas.openxmlformats.org/drawingml/2006/wordprocessingDrawing" xmlns:w10="urn:schemas-microsoft-com:office:word" xmlns:w="http://schemas.openxmlformats.org/wordprocessingml/2006/main" xmlns:w14="http://schemas.microsoft.com/office/word/2010/wordml" xmlns:w15="http://schemas.microsoft.com/office/word/2012/wordml" xmlns:w16cex="http://schemas.microsoft.com/office/word/2018/wordml/cex" xmlns:w16cid="http://schemas.microsoft.com/office/word/2016/wordml/cid" xmlns:w16="http://schemas.microsoft.com/office/word/2018/wordml" xmlns:w16se="http://schemas.microsoft.com/office/word/2015/wordml/symex" xmlns:wpg="http://schemas.microsoft.com/office/word/2010/wordprocessingGroup" xmlns:wpi="http://schemas.microsoft.com/office/word/2010/wordprocessingInk" xmlns:wne="http://schemas.microsoft.com/office/word/2006/wordml" xmlns:wps="http://schemas.microsoft.com/office/word/2010/wordprocessingShape" mc:Ignorable="w14 w15 w16se w16cid w16 w16cex wp14">
   <w:sdt>
     <w:sdtPr>
@@ -2734,6 +2728,16 @@
 </w:ftr>
 </file>
 
+<file path=word/footer3.xml><?xml version="1.0" encoding="utf-8"?>
+<w:ftr xmlns:wpc="http://schemas.microsoft.com/office/word/2010/wordprocessingCanvas" xmlns:cx="http://schemas.microsoft.com/office/drawing/2014/chartex" xmlns:cx1="http://schemas.microsoft.com/office/drawing/2015/9/8/chartex" xmlns:cx2="http://schemas.microsoft.com/office/drawing/2015/10/21/chartex" xmlns:cx3="http://schemas.microsoft.com/office/drawing/2016/5/9/chartex" xmlns:cx4="http://schemas.microsoft.com/office/drawing/2016/5/10/chartex" xmlns:cx5="http://schemas.microsoft.com/office/drawing/2016/5/11/chartex" xmlns:cx6="http://schemas.microsoft.com/office/drawing/2016/5/12/chartex" xmlns:cx7="http://schemas.microsoft.com/office/drawing/2016/5/13/chartex" xmlns:cx8="http://schemas.microsoft.com/office/drawing/2016/5/14/chartex" xmlns:mc="http://schemas.openxmlformats.org/markup-compatibility/2006" xmlns:aink="http://schemas.microsoft.com/office/drawing/2016/ink" xmlns:am3d="http://schemas.microsoft.com/office/drawing/2017/model3d" xmlns:o="urn:schemas-microsoft-com:office:office" xmlns:r="http://schemas.openxmlformats.org/officeDocument/2006/relationships" xmlns:m="http://schemas.openxmlformats.org/officeDocument/2006/math" xmlns:v="urn:schemas-microsoft-com:vml" xmlns:wp14="http://schemas.microsoft.com/office/word/2010/wordprocessingDrawing" xmlns:wp="http://schemas.openxmlformats.org/drawingml/2006/wordprocessingDrawing" xmlns:w10="urn:schemas-microsoft-com:office:word" xmlns:w="http://schemas.openxmlformats.org/wordprocessingml/2006/main" xmlns:w14="http://schemas.microsoft.com/office/word/2010/wordml" xmlns:w15="http://schemas.microsoft.com/office/word/2012/wordml" xmlns:w16cex="http://schemas.microsoft.com/office/word/2018/wordml/cex" xmlns:w16cid="http://schemas.microsoft.com/office/word/2016/wordml/cid" xmlns:w16="http://schemas.microsoft.com/office/word/2018/wordml" xmlns:w16se="http://schemas.microsoft.com/office/word/2015/wordml/symex" xmlns:wpg="http://schemas.microsoft.com/office/word/2010/wordprocessingGroup" xmlns:wpi="http://schemas.microsoft.com/office/word/2010/wordprocessingInk" xmlns:wne="http://schemas.microsoft.com/office/word/2006/wordml" xmlns:wps="http://schemas.microsoft.com/office/word/2010/wordprocessingShape" mc:Ignorable="w14 w15 w16se w16cid w16 w16cex wp14">
+  <w:p>
+    <w:pPr>
+      <w:pStyle w:val="Footer"/>
+    </w:pPr>
+  </w:p>
+</w:ftr>
+</file>
+
 <file path=word/footnotes.xml><?xml version="1.0" encoding="utf-8"?>
 <w:footnotes xmlns:wpc="http://schemas.microsoft.com/office/word/2010/wordprocessingCanvas" xmlns:cx="http://schemas.microsoft.com/office/drawing/2014/chartex" xmlns:cx1="http://schemas.microsoft.com/office/drawing/2015/9/8/chartex" xmlns:cx2="http://schemas.microsoft.com/office/drawing/2015/10/21/chartex" xmlns:cx3="http://schemas.microsoft.com/office/drawing/2016/5/9/chartex" xmlns:cx4="http://schemas.microsoft.com/office/drawing/2016/5/10/chartex" xmlns:cx5="http://schemas.microsoft.com/office/drawing/2016/5/11/chartex" xmlns:cx6="http://schemas.microsoft.com/office/drawing/2016/5/12/chartex" xmlns:cx7="http://schemas.microsoft.com/office/drawing/2016/5/13/chartex" xmlns:cx8="http://schemas.microsoft.com/office/drawing/2016/5/14/chartex" xmlns:mc="http://schemas.openxmlformats.org/markup-compatibility/2006" xmlns:aink="http://schemas.microsoft.com/office/drawing/2016/ink" xmlns:am3d="http://schemas.microsoft.com/office/drawing/2017/model3d" xmlns:o="urn:schemas-microsoft-com:office:office" xmlns:r="http://schemas.openxmlformats.org/officeDocument/2006/relationships" xmlns:m="http://schemas.openxmlformats.org/officeDocument/2006/math" xmlns:v="urn:schemas-microsoft-com:vml" xmlns:wp14="http://schemas.microsoft.com/office/word/2010/wordprocessingDrawing" xmlns:wp="http://schemas.openxmlformats.org/drawingml/2006/wordprocessingDrawing" xmlns:w10="urn:schemas-microsoft-com:office:word" xmlns:w="http://schemas.openxmlformats.org/wordprocessingml/2006/main" xmlns:w14="http://schemas.microsoft.com/office/word/2010/wordml" xmlns:w15="http://schemas.microsoft.com/office/word/2012/wordml" xmlns:w16cex="http://schemas.microsoft.com/office/word/2018/wordml/cex" xmlns:w16cid="http://schemas.microsoft.com/office/word/2016/wordml/cid" xmlns:w16="http://schemas.microsoft.com/office/word/2018/wordml" xmlns:w16se="http://schemas.microsoft.com/office/word/2015/wordml/symex" xmlns:wpg="http://schemas.microsoft.com/office/word/2010/wordprocessingGroup" xmlns:wpi="http://schemas.microsoft.com/office/word/2010/wordprocessingInk" xmlns:wne="http://schemas.microsoft.com/office/word/2006/wordml" xmlns:wps="http://schemas.microsoft.com/office/word/2010/wordprocessingShape" mc:Ignorable="w14 w15 w16se w16cid w16 w16cex wp14">
   <w:footnote w:type="separator" w:id="-1">
@@ -2760,6 +2764,16 @@
 </file>
 
 <file path=word/header1.xml><?xml version="1.0" encoding="utf-8"?>
+<w:hdr xmlns:wpc="http://schemas.microsoft.com/office/word/2010/wordprocessingCanvas" xmlns:cx="http://schemas.microsoft.com/office/drawing/2014/chartex" xmlns:cx1="http://schemas.microsoft.com/office/drawing/2015/9/8/chartex" xmlns:cx2="http://schemas.microsoft.com/office/drawing/2015/10/21/chartex" xmlns:cx3="http://schemas.microsoft.com/office/drawing/2016/5/9/chartex" xmlns:cx4="http://schemas.microsoft.com/office/drawing/2016/5/10/chartex" xmlns:cx5="http://schemas.microsoft.com/office/drawing/2016/5/11/chartex" xmlns:cx6="http://schemas.microsoft.com/office/drawing/2016/5/12/chartex" xmlns:cx7="http://schemas.microsoft.com/office/drawing/2016/5/13/chartex" xmlns:cx8="http://schemas.microsoft.com/office/drawing/2016/5/14/chartex" xmlns:mc="http://schemas.openxmlformats.org/markup-compatibility/2006" xmlns:aink="http://schemas.microsoft.com/office/drawing/2016/ink" xmlns:am3d="http://schemas.microsoft.com/office/drawing/2017/model3d" xmlns:o="urn:schemas-microsoft-com:office:office" xmlns:r="http://schemas.openxmlformats.org/officeDocument/2006/relationships" xmlns:m="http://schemas.openxmlformats.org/officeDocument/2006/math" xmlns:v="urn:schemas-microsoft-com:vml" xmlns:wp14="http://schemas.microsoft.com/office/word/2010/wordprocessingDrawing" xmlns:wp="http://schemas.openxmlformats.org/drawingml/2006/wordprocessingDrawing" xmlns:w10="urn:schemas-microsoft-com:office:word" xmlns:w="http://schemas.openxmlformats.org/wordprocessingml/2006/main" xmlns:w14="http://schemas.microsoft.com/office/word/2010/wordml" xmlns:w15="http://schemas.microsoft.com/office/word/2012/wordml" xmlns:w16cex="http://schemas.microsoft.com/office/word/2018/wordml/cex" xmlns:w16cid="http://schemas.microsoft.com/office/word/2016/wordml/cid" xmlns:w16="http://schemas.microsoft.com/office/word/2018/wordml" xmlns:w16se="http://schemas.microsoft.com/office/word/2015/wordml/symex" xmlns:wpg="http://schemas.microsoft.com/office/word/2010/wordprocessingGroup" xmlns:wpi="http://schemas.microsoft.com/office/word/2010/wordprocessingInk" xmlns:wne="http://schemas.microsoft.com/office/word/2006/wordml" xmlns:wps="http://schemas.microsoft.com/office/word/2010/wordprocessingShape" mc:Ignorable="w14 w15 w16se w16cid w16 w16cex wp14">
+  <w:p>
+    <w:pPr>
+      <w:pStyle w:val="Header"/>
+    </w:pPr>
+  </w:p>
+</w:hdr>
+</file>
+
+<file path=word/header2.xml><?xml version="1.0" encoding="utf-8"?>
 <w:hdr xmlns:wpc="http://schemas.microsoft.com/office/word/2010/wordprocessingCanvas" xmlns:cx="http://schemas.microsoft.com/office/drawing/2014/chartex" xmlns:cx1="http://schemas.microsoft.com/office/drawing/2015/9/8/chartex" xmlns:cx2="http://schemas.microsoft.com/office/drawing/2015/10/21/chartex" xmlns:cx3="http://schemas.microsoft.com/office/drawing/2016/5/9/chartex" xmlns:cx4="http://schemas.microsoft.com/office/drawing/2016/5/10/chartex" xmlns:cx5="http://schemas.microsoft.com/office/drawing/2016/5/11/chartex" xmlns:cx6="http://schemas.microsoft.com/office/drawing/2016/5/12/chartex" xmlns:cx7="http://schemas.microsoft.com/office/drawing/2016/5/13/chartex" xmlns:cx8="http://schemas.microsoft.com/office/drawing/2016/5/14/chartex" xmlns:mc="http://schemas.openxmlformats.org/markup-compatibility/2006" xmlns:aink="http://schemas.microsoft.com/office/drawing/2016/ink" xmlns:am3d="http://schemas.microsoft.com/office/drawing/2017/model3d" xmlns:o="urn:schemas-microsoft-com:office:office" xmlns:r="http://schemas.openxmlformats.org/officeDocument/2006/relationships" xmlns:m="http://schemas.openxmlformats.org/officeDocument/2006/math" xmlns:v="urn:schemas-microsoft-com:vml" xmlns:wp14="http://schemas.microsoft.com/office/word/2010/wordprocessingDrawing" xmlns:wp="http://schemas.openxmlformats.org/drawingml/2006/wordprocessingDrawing" xmlns:w10="urn:schemas-microsoft-com:office:word" xmlns:w="http://schemas.openxmlformats.org/wordprocessingml/2006/main" xmlns:w14="http://schemas.microsoft.com/office/word/2010/wordml" xmlns:w15="http://schemas.microsoft.com/office/word/2012/wordml" xmlns:w16cex="http://schemas.microsoft.com/office/word/2018/wordml/cex" xmlns:w16cid="http://schemas.microsoft.com/office/word/2016/wordml/cid" xmlns:w16="http://schemas.microsoft.com/office/word/2018/wordml" xmlns:w16se="http://schemas.microsoft.com/office/word/2015/wordml/symex" xmlns:wpg="http://schemas.microsoft.com/office/word/2010/wordprocessingGroup" xmlns:wpi="http://schemas.microsoft.com/office/word/2010/wordprocessingInk" xmlns:wne="http://schemas.microsoft.com/office/word/2006/wordml" xmlns:wps="http://schemas.microsoft.com/office/word/2010/wordprocessingShape" mc:Ignorable="w14 w15 w16se w16cid w16 w16cex wp14">
   <w:p>
     <w:pPr>
@@ -3122,7 +3136,7 @@
               <w:sz w:val="24"/>
               <w:szCs w:val="24"/>
             </w:rPr>
-            <w:instrText xml:space="preserve"> MERGEFIELD  BusinessAddress \* Caps  \* MERGEFORMAT </w:instrText>
+            <w:instrText xml:space="preserve"> MERGEFIELD  Businessaddress  \* MERGEFORMAT </w:instrText>
           </w:r>
           <w:r>
             <w:rPr>
@@ -3140,6 +3154,38 @@
               <w:szCs w:val="24"/>
             </w:rPr>
             <w:t>«Businessaddress»</w:t>
+          </w:r>
+          <w:r>
+            <w:rPr>
+              <w:rFonts w:ascii="Times New Roman" w:hAnsi="Times New Roman" w:cs="Times New Roman"/>
+              <w:sz w:val="24"/>
+              <w:szCs w:val="24"/>
+            </w:rPr>
+            <w:fldChar w:fldCharType="end"/>
+          </w:r>
+          <w:r>
+            <w:rPr>
+              <w:rFonts w:ascii="Times New Roman" w:hAnsi="Times New Roman" w:cs="Times New Roman"/>
+              <w:sz w:val="24"/>
+              <w:szCs w:val="24"/>
+            </w:rPr>
+            <w:fldChar w:fldCharType="begin"/>
+          </w:r>
+          <w:r>
+            <w:rPr>
+              <w:rFonts w:ascii="Times New Roman" w:hAnsi="Times New Roman" w:cs="Times New Roman"/>
+              <w:sz w:val="24"/>
+              <w:szCs w:val="24"/>
+            </w:rPr>
+            <w:instrText xml:space="preserve"> MERGEFIELD  BusinessAddress \* Caps  \* MERGEFORMAT </w:instrText>
+          </w:r>
+          <w:r>
+            <w:rPr>
+              <w:rFonts w:ascii="Times New Roman" w:hAnsi="Times New Roman" w:cs="Times New Roman"/>
+              <w:sz w:val="24"/>
+              <w:szCs w:val="24"/>
+            </w:rPr>
+            <w:fldChar w:fldCharType="separate"/>
           </w:r>
           <w:r>
             <w:rPr>
@@ -4683,6 +4729,57 @@
                     <w:sz w:val="20"/>
                     <w:szCs w:val="20"/>
                   </w:rPr>
+                  <w:instrText xml:space="preserve"> MERGEFIELD  eway  \* MERGEFORMAT </w:instrText>
+                </w:r>
+                <w:r>
+                  <w:rPr>
+                    <w:rFonts w:ascii="Times New Roman" w:hAnsi="Times New Roman" w:cs="Times New Roman"/>
+                    <w:b/>
+                    <w:bCs/>
+                    <w:sz w:val="20"/>
+                    <w:szCs w:val="20"/>
+                  </w:rPr>
+                  <w:fldChar w:fldCharType="separate"/>
+                </w:r>
+                <w:r>
+                  <w:rPr>
+                    <w:rFonts w:ascii="Times New Roman" w:hAnsi="Times New Roman" w:cs="Times New Roman"/>
+                    <w:b/>
+                    <w:bCs/>
+                    <w:noProof/>
+                    <w:sz w:val="20"/>
+                    <w:szCs w:val="20"/>
+                  </w:rPr>
+                  <w:t>«eway»</w:t>
+                </w:r>
+                <w:r>
+                  <w:rPr>
+                    <w:rFonts w:ascii="Times New Roman" w:hAnsi="Times New Roman" w:cs="Times New Roman"/>
+                    <w:b/>
+                    <w:bCs/>
+                    <w:sz w:val="20"/>
+                    <w:szCs w:val="20"/>
+                  </w:rPr>
+                  <w:fldChar w:fldCharType="end"/>
+                </w:r>
+                <w:r>
+                  <w:rPr>
+                    <w:rFonts w:ascii="Times New Roman" w:hAnsi="Times New Roman" w:cs="Times New Roman"/>
+                    <w:b/>
+                    <w:bCs/>
+                    <w:sz w:val="20"/>
+                    <w:szCs w:val="20"/>
+                  </w:rPr>
+                  <w:fldChar w:fldCharType="begin"/>
+                </w:r>
+                <w:r>
+                  <w:rPr>
+                    <w:rFonts w:ascii="Times New Roman" w:hAnsi="Times New Roman" w:cs="Times New Roman"/>
+                    <w:b/>
+                    <w:bCs/>
+                    <w:sz w:val="20"/>
+                    <w:szCs w:val="20"/>
+                  </w:rPr>
                   <w:instrText xml:space="preserve"> MERGEFIELD  SupplierRef  \* MERGEFORMAT </w:instrText>
                 </w:r>
                 <w:r>
@@ -4694,39 +4791,6 @@
                     <w:szCs w:val="20"/>
                   </w:rPr>
                   <w:fldChar w:fldCharType="separate"/>
-                </w:r>
-                <w:r>
-                  <w:rPr>
-                    <w:rFonts w:ascii="Times New Roman" w:hAnsi="Times New Roman" w:cs="Times New Roman"/>
-                    <w:b/>
-                    <w:bCs/>
-                    <w:noProof/>
-                    <w:sz w:val="20"/>
-                    <w:szCs w:val="20"/>
-                  </w:rPr>
-                  <w:t>«</w:t>
-                </w:r>
-                <w:r>
-                  <w:rPr>
-                    <w:rFonts w:ascii="Times New Roman" w:hAnsi="Times New Roman" w:cs="Times New Roman"/>
-                    <w:b/>
-                    <w:bCs/>
-                    <w:noProof/>
-                    <w:sz w:val="20"/>
-                    <w:szCs w:val="20"/>
-                  </w:rPr>
-                  <w:t>EwayBillNo</w:t>
-                </w:r>
-                <w:r>
-                  <w:rPr>
-                    <w:rFonts w:ascii="Times New Roman" w:hAnsi="Times New Roman" w:cs="Times New Roman"/>
-                    <w:b/>
-                    <w:bCs/>
-                    <w:noProof/>
-                    <w:sz w:val="20"/>
-                    <w:szCs w:val="20"/>
-                  </w:rPr>
-                  <w:t>»</w:t>
                 </w:r>
                 <w:r>
                   <w:rPr>
@@ -4908,6 +4972,57 @@
                     <w:sz w:val="20"/>
                     <w:szCs w:val="20"/>
                   </w:rPr>
+                  <w:instrText xml:space="preserve"> MERGEFIELD  awb  \* MERGEFORMAT </w:instrText>
+                </w:r>
+                <w:r>
+                  <w:rPr>
+                    <w:rFonts w:ascii="Times New Roman" w:hAnsi="Times New Roman" w:cs="Times New Roman"/>
+                    <w:b/>
+                    <w:bCs/>
+                    <w:sz w:val="20"/>
+                    <w:szCs w:val="20"/>
+                  </w:rPr>
+                  <w:fldChar w:fldCharType="separate"/>
+                </w:r>
+                <w:r>
+                  <w:rPr>
+                    <w:rFonts w:ascii="Times New Roman" w:hAnsi="Times New Roman" w:cs="Times New Roman"/>
+                    <w:b/>
+                    <w:bCs/>
+                    <w:noProof/>
+                    <w:sz w:val="20"/>
+                    <w:szCs w:val="20"/>
+                  </w:rPr>
+                  <w:t>«awb»</w:t>
+                </w:r>
+                <w:r>
+                  <w:rPr>
+                    <w:rFonts w:ascii="Times New Roman" w:hAnsi="Times New Roman" w:cs="Times New Roman"/>
+                    <w:b/>
+                    <w:bCs/>
+                    <w:sz w:val="20"/>
+                    <w:szCs w:val="20"/>
+                  </w:rPr>
+                  <w:fldChar w:fldCharType="end"/>
+                </w:r>
+                <w:r>
+                  <w:rPr>
+                    <w:rFonts w:ascii="Times New Roman" w:hAnsi="Times New Roman" w:cs="Times New Roman"/>
+                    <w:b/>
+                    <w:bCs/>
+                    <w:sz w:val="20"/>
+                    <w:szCs w:val="20"/>
+                  </w:rPr>
+                  <w:fldChar w:fldCharType="begin"/>
+                </w:r>
+                <w:r>
+                  <w:rPr>
+                    <w:rFonts w:ascii="Times New Roman" w:hAnsi="Times New Roman" w:cs="Times New Roman"/>
+                    <w:b/>
+                    <w:bCs/>
+                    <w:sz w:val="20"/>
+                    <w:szCs w:val="20"/>
+                  </w:rPr>
                   <w:instrText xml:space="preserve"> MERGEFIELD  BuyerOrderNo  \* MERGEFORMAT </w:instrText>
                 </w:r>
                 <w:r>
@@ -4919,17 +5034,6 @@
                     <w:szCs w:val="20"/>
                   </w:rPr>
                   <w:fldChar w:fldCharType="separate"/>
-                </w:r>
-                <w:r>
-                  <w:rPr>
-                    <w:rFonts w:ascii="Times New Roman" w:hAnsi="Times New Roman" w:cs="Times New Roman"/>
-                    <w:b/>
-                    <w:bCs/>
-                    <w:noProof/>
-                    <w:sz w:val="20"/>
-                    <w:szCs w:val="20"/>
-                  </w:rPr>
-                  <w:t>«AWB»</w:t>
                 </w:r>
                 <w:r>
                   <w:rPr>
@@ -5070,6 +5174,16 @@
       <w:pStyle w:val="Header"/>
     </w:pPr>
   </w:p>
+  <w:p>
+    <w:pPr>
+      <w:pStyle w:val="Header"/>
+    </w:pPr>
+  </w:p>
+</w:hdr>
+</file>
+
+<file path=word/header3.xml><?xml version="1.0" encoding="utf-8"?>
+<w:hdr xmlns:wpc="http://schemas.microsoft.com/office/word/2010/wordprocessingCanvas" xmlns:cx="http://schemas.microsoft.com/office/drawing/2014/chartex" xmlns:cx1="http://schemas.microsoft.com/office/drawing/2015/9/8/chartex" xmlns:cx2="http://schemas.microsoft.com/office/drawing/2015/10/21/chartex" xmlns:cx3="http://schemas.microsoft.com/office/drawing/2016/5/9/chartex" xmlns:cx4="http://schemas.microsoft.com/office/drawing/2016/5/10/chartex" xmlns:cx5="http://schemas.microsoft.com/office/drawing/2016/5/11/chartex" xmlns:cx6="http://schemas.microsoft.com/office/drawing/2016/5/12/chartex" xmlns:cx7="http://schemas.microsoft.com/office/drawing/2016/5/13/chartex" xmlns:cx8="http://schemas.microsoft.com/office/drawing/2016/5/14/chartex" xmlns:mc="http://schemas.openxmlformats.org/markup-compatibility/2006" xmlns:aink="http://schemas.microsoft.com/office/drawing/2016/ink" xmlns:am3d="http://schemas.microsoft.com/office/drawing/2017/model3d" xmlns:o="urn:schemas-microsoft-com:office:office" xmlns:r="http://schemas.openxmlformats.org/officeDocument/2006/relationships" xmlns:m="http://schemas.openxmlformats.org/officeDocument/2006/math" xmlns:v="urn:schemas-microsoft-com:vml" xmlns:wp14="http://schemas.microsoft.com/office/word/2010/wordprocessingDrawing" xmlns:wp="http://schemas.openxmlformats.org/drawingml/2006/wordprocessingDrawing" xmlns:w10="urn:schemas-microsoft-com:office:word" xmlns:w="http://schemas.openxmlformats.org/wordprocessingml/2006/main" xmlns:w14="http://schemas.microsoft.com/office/word/2010/wordml" xmlns:w15="http://schemas.microsoft.com/office/word/2012/wordml" xmlns:w16cex="http://schemas.microsoft.com/office/word/2018/wordml/cex" xmlns:w16cid="http://schemas.microsoft.com/office/word/2016/wordml/cid" xmlns:w16="http://schemas.microsoft.com/office/word/2018/wordml" xmlns:w16se="http://schemas.microsoft.com/office/word/2015/wordml/symex" xmlns:wpg="http://schemas.microsoft.com/office/word/2010/wordprocessingGroup" xmlns:wpi="http://schemas.microsoft.com/office/word/2010/wordprocessingInk" xmlns:wne="http://schemas.microsoft.com/office/word/2006/wordml" xmlns:wps="http://schemas.microsoft.com/office/word/2010/wordprocessingShape" mc:Ignorable="w14 w15 w16se w16cid w16 w16cex wp14">
   <w:p>
     <w:pPr>
       <w:pStyle w:val="Header"/>

</xml_diff>